<commit_message>
Update GP-02 (Progress Report Form)_Updated.docx
27/3/6:37pm
</commit_message>
<xml_diff>
--- a/Progress forms/GP-02 (Progress Report Form)_Updated.docx
+++ b/Progress forms/GP-02 (Progress Report Form)_Updated.docx
@@ -1,6 +1,6 @@
 
 <file path=word/document.xml><?xml version="1.0" encoding="utf-8"?>
-<w:document xmlns:wpc="http://schemas.microsoft.com/office/word/2010/wordprocessingCanvas" xmlns:cx="http://schemas.microsoft.com/office/drawing/2014/chartex" xmlns:cx1="http://schemas.microsoft.com/office/drawing/2015/9/8/chartex" xmlns:cx2="http://schemas.microsoft.com/office/drawing/2015/10/21/chartex" xmlns:cx3="http://schemas.microsoft.com/office/drawing/2016/5/9/chartex" xmlns:cx4="http://schemas.microsoft.com/office/drawing/2016/5/10/chartex" xmlns:cx5="http://schemas.microsoft.com/office/drawing/2016/5/11/chartex" xmlns:cx6="http://schemas.microsoft.com/office/drawing/2016/5/12/chartex" xmlns:cx7="http://schemas.microsoft.com/office/drawing/2016/5/13/chartex" xmlns:cx8="http://schemas.microsoft.com/office/drawing/2016/5/14/chartex" xmlns:mc="http://schemas.openxmlformats.org/markup-compatibility/2006" xmlns:aink="http://schemas.microsoft.com/office/drawing/2016/ink" xmlns:am3d="http://schemas.microsoft.com/office/drawing/2017/model3d" xmlns:o="urn:schemas-microsoft-com:office:office" xmlns:oel="http://schemas.microsoft.com/office/2019/extlst" xmlns:r="http://schemas.openxmlformats.org/officeDocument/2006/relationships" xmlns:m="http://schemas.openxmlformats.org/officeDocument/2006/math" xmlns:v="urn:schemas-microsoft-com:vml" xmlns:wp14="http://schemas.microsoft.com/office/word/2010/wordprocessingDrawing" xmlns:wp="http://schemas.openxmlformats.org/drawingml/2006/wordprocessingDrawing" xmlns:w10="urn:schemas-microsoft-com:office:word" xmlns:w="http://schemas.openxmlformats.org/wordprocessingml/2006/main" xmlns:w14="http://schemas.microsoft.com/office/word/2010/wordml" xmlns:w15="http://schemas.microsoft.com/office/word/2012/wordml" xmlns:w16cex="http://schemas.microsoft.com/office/word/2018/wordml/cex" xmlns:w16cid="http://schemas.microsoft.com/office/word/2016/wordml/cid" xmlns:w16="http://schemas.microsoft.com/office/word/2018/wordml" xmlns:w16du="http://schemas.microsoft.com/office/word/2023/wordml/word16du" xmlns:w16sdtdh="http://schemas.microsoft.com/office/word/2020/wordml/sdtdatahash" xmlns:w16se="http://schemas.microsoft.com/office/word/2015/wordml/symex" xmlns:wpg="http://schemas.microsoft.com/office/word/2010/wordprocessingGroup" xmlns:wpi="http://schemas.microsoft.com/office/word/2010/wordprocessingInk" xmlns:wne="http://schemas.microsoft.com/office/word/2006/wordml" xmlns:wps="http://schemas.microsoft.com/office/word/2010/wordprocessingShape" mc:Ignorable="w14 w15 w16se w16cid w16 w16cex w16sdtdh w16du wp14">
+<w:document xmlns:wpc="http://schemas.microsoft.com/office/word/2010/wordprocessingCanvas" xmlns:cx="http://schemas.microsoft.com/office/drawing/2014/chartex" xmlns:cx1="http://schemas.microsoft.com/office/drawing/2015/9/8/chartex" xmlns:cx2="http://schemas.microsoft.com/office/drawing/2015/10/21/chartex" xmlns:cx3="http://schemas.microsoft.com/office/drawing/2016/5/9/chartex" xmlns:cx4="http://schemas.microsoft.com/office/drawing/2016/5/10/chartex" xmlns:cx5="http://schemas.microsoft.com/office/drawing/2016/5/11/chartex" xmlns:cx6="http://schemas.microsoft.com/office/drawing/2016/5/12/chartex" xmlns:cx7="http://schemas.microsoft.com/office/drawing/2016/5/13/chartex" xmlns:cx8="http://schemas.microsoft.com/office/drawing/2016/5/14/chartex" xmlns:mc="http://schemas.openxmlformats.org/markup-compatibility/2006" xmlns:aink="http://schemas.microsoft.com/office/drawing/2016/ink" xmlns:am3d="http://schemas.microsoft.com/office/drawing/2017/model3d" xmlns:o="urn:schemas-microsoft-com:office:office" xmlns:oel="http://schemas.microsoft.com/office/2019/extlst" xmlns:r="http://schemas.openxmlformats.org/officeDocument/2006/relationships" xmlns:m="http://schemas.openxmlformats.org/officeDocument/2006/math" xmlns:v="urn:schemas-microsoft-com:vml" xmlns:wp14="http://schemas.microsoft.com/office/word/2010/wordprocessingDrawing" xmlns:wp="http://schemas.openxmlformats.org/drawingml/2006/wordprocessingDrawing" xmlns:w10="urn:schemas-microsoft-com:office:word" xmlns:w="http://schemas.openxmlformats.org/wordprocessingml/2006/main" xmlns:w14="http://schemas.microsoft.com/office/word/2010/wordml" xmlns:w15="http://schemas.microsoft.com/office/word/2012/wordml" xmlns:w16cex="http://schemas.microsoft.com/office/word/2018/wordml/cex" xmlns:w16cid="http://schemas.microsoft.com/office/word/2016/wordml/cid" xmlns:w16="http://schemas.microsoft.com/office/word/2018/wordml" xmlns:w16sdtdh="http://schemas.microsoft.com/office/word/2020/wordml/sdtdatahash" xmlns:w16se="http://schemas.microsoft.com/office/word/2015/wordml/symex" xmlns:wpg="http://schemas.microsoft.com/office/word/2010/wordprocessingGroup" xmlns:wpi="http://schemas.microsoft.com/office/word/2010/wordprocessingInk" xmlns:wne="http://schemas.microsoft.com/office/word/2006/wordml" xmlns:wps="http://schemas.microsoft.com/office/word/2010/wordprocessingShape" mc:Ignorable="w14 w15 w16se w16cid w16 w16cex w16sdtdh wp14">
   <w:body>
     <w:p>
       <w:pPr>
@@ -98,7 +98,6 @@
                 <w:color w:val="000000" w:themeColor="text1"/>
               </w:rPr>
             </w:pPr>
-            <w:proofErr w:type="spellStart"/>
             <w:r>
               <w:rPr>
                 <w:rFonts w:ascii="Times New Roman" w:eastAsia="Times New Roman" w:hAnsi="Times New Roman" w:cs="Times New Roman" w:hint="cs"/>
@@ -106,17 +105,7 @@
                 <w:bCs/>
                 <w:lang w:val="ar-SA"/>
               </w:rPr>
-              <w:t>Course</w:t>
-            </w:r>
-            <w:proofErr w:type="spellEnd"/>
-            <w:r>
-              <w:rPr>
-                <w:rFonts w:ascii="Times New Roman" w:eastAsia="Times New Roman" w:hAnsi="Times New Roman" w:cs="Times New Roman" w:hint="cs"/>
-                <w:b/>
-                <w:bCs/>
-                <w:lang w:val="ar-SA"/>
-              </w:rPr>
-              <w:t>: (IS497/ IS498)</w:t>
+              <w:t>Course: (IS497/ IS498)</w:t>
             </w:r>
           </w:p>
         </w:tc>
@@ -175,7 +164,6 @@
                 <w:szCs w:val="28"/>
               </w:rPr>
             </w:pPr>
-            <w:proofErr w:type="spellStart"/>
             <w:r>
               <w:rPr>
                 <w:rFonts w:ascii="Times New Roman" w:eastAsia="Times New Roman" w:hAnsi="Times New Roman" w:cs="Times New Roman" w:hint="cs"/>
@@ -183,17 +171,7 @@
                 <w:bCs/>
                 <w:lang w:val="ar-SA"/>
               </w:rPr>
-              <w:t>Section</w:t>
-            </w:r>
-            <w:proofErr w:type="spellEnd"/>
-            <w:r>
-              <w:rPr>
-                <w:rFonts w:ascii="Times New Roman" w:eastAsia="Times New Roman" w:hAnsi="Times New Roman" w:cs="Times New Roman" w:hint="cs"/>
-                <w:b/>
-                <w:bCs/>
-                <w:lang w:val="ar-SA"/>
-              </w:rPr>
-              <w:t>:</w:t>
+              <w:t>Section:</w:t>
             </w:r>
           </w:p>
         </w:tc>
@@ -252,7 +230,6 @@
                 <w:szCs w:val="28"/>
               </w:rPr>
             </w:pPr>
-            <w:proofErr w:type="spellStart"/>
             <w:r>
               <w:rPr>
                 <w:rFonts w:ascii="Times New Roman" w:eastAsia="Times New Roman" w:hAnsi="Times New Roman" w:cs="Times New Roman" w:hint="cs"/>
@@ -260,37 +237,7 @@
                 <w:bCs/>
                 <w:lang w:val="ar-SA"/>
               </w:rPr>
-              <w:t>Group</w:t>
-            </w:r>
-            <w:proofErr w:type="spellEnd"/>
-            <w:r>
-              <w:rPr>
-                <w:rFonts w:ascii="Times New Roman" w:eastAsia="Times New Roman" w:hAnsi="Times New Roman" w:cs="Times New Roman" w:hint="cs"/>
-                <w:b/>
-                <w:bCs/>
-                <w:lang w:val="ar-SA"/>
-              </w:rPr>
-              <w:t xml:space="preserve"> </w:t>
-            </w:r>
-            <w:proofErr w:type="spellStart"/>
-            <w:r>
-              <w:rPr>
-                <w:rFonts w:ascii="Times New Roman" w:eastAsia="Times New Roman" w:hAnsi="Times New Roman" w:cs="Times New Roman" w:hint="cs"/>
-                <w:b/>
-                <w:bCs/>
-                <w:lang w:val="ar-SA"/>
-              </w:rPr>
-              <w:t>No</w:t>
-            </w:r>
-            <w:proofErr w:type="spellEnd"/>
-            <w:r>
-              <w:rPr>
-                <w:rFonts w:ascii="Times New Roman" w:eastAsia="Times New Roman" w:hAnsi="Times New Roman" w:cs="Times New Roman" w:hint="cs"/>
-                <w:b/>
-                <w:bCs/>
-                <w:lang w:val="ar-SA"/>
-              </w:rPr>
-              <w:t>.</w:t>
+              <w:t>Group No.</w:t>
             </w:r>
           </w:p>
         </w:tc>
@@ -961,6 +908,9 @@
             <w:r>
               <w:t>Completed Chapter 1 (Planning)</w:t>
             </w:r>
+            <w:r>
+              <w:t>.</w:t>
+            </w:r>
           </w:p>
           <w:p>
             <w:pPr>
@@ -1146,10 +1096,7 @@
               </w:numPr>
             </w:pPr>
             <w:r>
-              <w:t>Completed chapter 2 (Background Analysis)</w:t>
-            </w:r>
-            <w:r>
-              <w:t>.</w:t>
+              <w:t>Complete chapter 2 (Background Analysis).</w:t>
             </w:r>
           </w:p>
           <w:p>
@@ -1161,7 +1108,10 @@
               </w:numPr>
             </w:pPr>
             <w:r>
-              <w:t>Start Chapter 3 (Requirements Analysis).</w:t>
+              <w:t>Begin</w:t>
+            </w:r>
+            <w:r>
+              <w:t xml:space="preserve"> Chapter 3 (Requirements Analysis).</w:t>
             </w:r>
           </w:p>
           <w:p>
@@ -1173,7 +1123,16 @@
               </w:numPr>
             </w:pPr>
             <w:r>
-              <w:t>Start brainstorming With project team.</w:t>
+              <w:t>Facilitate a</w:t>
+            </w:r>
+            <w:r>
+              <w:t xml:space="preserve"> brainstorming</w:t>
+            </w:r>
+            <w:r>
+              <w:t xml:space="preserve"> session</w:t>
+            </w:r>
+            <w:r>
+              <w:t>.</w:t>
             </w:r>
           </w:p>
           <w:p>
@@ -1185,7 +1144,7 @@
               </w:numPr>
             </w:pPr>
             <w:r>
-              <w:t>Conduct Interviews and survey with stakeholders.</w:t>
+              <w:t>Conduct Interviews and survey stakeholders.</w:t>
             </w:r>
           </w:p>
           <w:p>
@@ -1440,7 +1399,7 @@
               </w:numPr>
             </w:pPr>
             <w:r>
-              <w:t>Submit First Meeting Form.</w:t>
+              <w:t>First Meeting Form.</w:t>
             </w:r>
           </w:p>
           <w:p>
@@ -1452,7 +1411,7 @@
               </w:numPr>
             </w:pPr>
             <w:r>
-              <w:t>Submit Project Proposal.</w:t>
+              <w:t>Project Proposal.</w:t>
             </w:r>
           </w:p>
           <w:p>
@@ -1755,7 +1714,7 @@
 </file>
 
 <file path=word/endnotes.xml><?xml version="1.0" encoding="utf-8"?>
-<w:endnotes xmlns:wpc="http://schemas.microsoft.com/office/word/2010/wordprocessingCanvas" xmlns:cx="http://schemas.microsoft.com/office/drawing/2014/chartex" xmlns:cx1="http://schemas.microsoft.com/office/drawing/2015/9/8/chartex" xmlns:cx2="http://schemas.microsoft.com/office/drawing/2015/10/21/chartex" xmlns:cx3="http://schemas.microsoft.com/office/drawing/2016/5/9/chartex" xmlns:cx4="http://schemas.microsoft.com/office/drawing/2016/5/10/chartex" xmlns:cx5="http://schemas.microsoft.com/office/drawing/2016/5/11/chartex" xmlns:cx6="http://schemas.microsoft.com/office/drawing/2016/5/12/chartex" xmlns:cx7="http://schemas.microsoft.com/office/drawing/2016/5/13/chartex" xmlns:cx8="http://schemas.microsoft.com/office/drawing/2016/5/14/chartex" xmlns:mc="http://schemas.openxmlformats.org/markup-compatibility/2006" xmlns:aink="http://schemas.microsoft.com/office/drawing/2016/ink" xmlns:am3d="http://schemas.microsoft.com/office/drawing/2017/model3d" xmlns:o="urn:schemas-microsoft-com:office:office" xmlns:oel="http://schemas.microsoft.com/office/2019/extlst" xmlns:r="http://schemas.openxmlformats.org/officeDocument/2006/relationships" xmlns:m="http://schemas.openxmlformats.org/officeDocument/2006/math" xmlns:v="urn:schemas-microsoft-com:vml" xmlns:wp14="http://schemas.microsoft.com/office/word/2010/wordprocessingDrawing" xmlns:wp="http://schemas.openxmlformats.org/drawingml/2006/wordprocessingDrawing" xmlns:w10="urn:schemas-microsoft-com:office:word" xmlns:w="http://schemas.openxmlformats.org/wordprocessingml/2006/main" xmlns:w14="http://schemas.microsoft.com/office/word/2010/wordml" xmlns:w15="http://schemas.microsoft.com/office/word/2012/wordml" xmlns:w16cex="http://schemas.microsoft.com/office/word/2018/wordml/cex" xmlns:w16cid="http://schemas.microsoft.com/office/word/2016/wordml/cid" xmlns:w16="http://schemas.microsoft.com/office/word/2018/wordml" xmlns:w16du="http://schemas.microsoft.com/office/word/2023/wordml/word16du" xmlns:w16sdtdh="http://schemas.microsoft.com/office/word/2020/wordml/sdtdatahash" xmlns:w16se="http://schemas.microsoft.com/office/word/2015/wordml/symex" xmlns:wpg="http://schemas.microsoft.com/office/word/2010/wordprocessingGroup" xmlns:wpi="http://schemas.microsoft.com/office/word/2010/wordprocessingInk" xmlns:wne="http://schemas.microsoft.com/office/word/2006/wordml" xmlns:wps="http://schemas.microsoft.com/office/word/2010/wordprocessingShape" mc:Ignorable="w14 w15 w16se w16cid w16 w16cex w16sdtdh w16du wp14">
+<w:endnotes xmlns:wpc="http://schemas.microsoft.com/office/word/2010/wordprocessingCanvas" xmlns:cx="http://schemas.microsoft.com/office/drawing/2014/chartex" xmlns:cx1="http://schemas.microsoft.com/office/drawing/2015/9/8/chartex" xmlns:cx2="http://schemas.microsoft.com/office/drawing/2015/10/21/chartex" xmlns:cx3="http://schemas.microsoft.com/office/drawing/2016/5/9/chartex" xmlns:cx4="http://schemas.microsoft.com/office/drawing/2016/5/10/chartex" xmlns:cx5="http://schemas.microsoft.com/office/drawing/2016/5/11/chartex" xmlns:cx6="http://schemas.microsoft.com/office/drawing/2016/5/12/chartex" xmlns:cx7="http://schemas.microsoft.com/office/drawing/2016/5/13/chartex" xmlns:cx8="http://schemas.microsoft.com/office/drawing/2016/5/14/chartex" xmlns:mc="http://schemas.openxmlformats.org/markup-compatibility/2006" xmlns:aink="http://schemas.microsoft.com/office/drawing/2016/ink" xmlns:am3d="http://schemas.microsoft.com/office/drawing/2017/model3d" xmlns:o="urn:schemas-microsoft-com:office:office" xmlns:oel="http://schemas.microsoft.com/office/2019/extlst" xmlns:r="http://schemas.openxmlformats.org/officeDocument/2006/relationships" xmlns:m="http://schemas.openxmlformats.org/officeDocument/2006/math" xmlns:v="urn:schemas-microsoft-com:vml" xmlns:wp14="http://schemas.microsoft.com/office/word/2010/wordprocessingDrawing" xmlns:wp="http://schemas.openxmlformats.org/drawingml/2006/wordprocessingDrawing" xmlns:w10="urn:schemas-microsoft-com:office:word" xmlns:w="http://schemas.openxmlformats.org/wordprocessingml/2006/main" xmlns:w14="http://schemas.microsoft.com/office/word/2010/wordml" xmlns:w15="http://schemas.microsoft.com/office/word/2012/wordml" xmlns:w16cex="http://schemas.microsoft.com/office/word/2018/wordml/cex" xmlns:w16cid="http://schemas.microsoft.com/office/word/2016/wordml/cid" xmlns:w16="http://schemas.microsoft.com/office/word/2018/wordml" xmlns:w16sdtdh="http://schemas.microsoft.com/office/word/2020/wordml/sdtdatahash" xmlns:w16se="http://schemas.microsoft.com/office/word/2015/wordml/symex" xmlns:wpg="http://schemas.microsoft.com/office/word/2010/wordprocessingGroup" xmlns:wpi="http://schemas.microsoft.com/office/word/2010/wordprocessingInk" xmlns:wne="http://schemas.microsoft.com/office/word/2006/wordml" xmlns:wps="http://schemas.microsoft.com/office/word/2010/wordprocessingShape" mc:Ignorable="w14 w15 w16se w16cid w16 w16cex w16sdtdh wp14">
   <w:endnote w:type="separator" w:id="-1">
     <w:p>
       <w:pPr>
@@ -1780,7 +1739,7 @@
 </file>
 
 <file path=word/footer1.xml><?xml version="1.0" encoding="utf-8"?>
-<w:ftr xmlns:wpc="http://schemas.microsoft.com/office/word/2010/wordprocessingCanvas" xmlns:cx="http://schemas.microsoft.com/office/drawing/2014/chartex" xmlns:cx1="http://schemas.microsoft.com/office/drawing/2015/9/8/chartex" xmlns:cx2="http://schemas.microsoft.com/office/drawing/2015/10/21/chartex" xmlns:cx3="http://schemas.microsoft.com/office/drawing/2016/5/9/chartex" xmlns:cx4="http://schemas.microsoft.com/office/drawing/2016/5/10/chartex" xmlns:cx5="http://schemas.microsoft.com/office/drawing/2016/5/11/chartex" xmlns:cx6="http://schemas.microsoft.com/office/drawing/2016/5/12/chartex" xmlns:cx7="http://schemas.microsoft.com/office/drawing/2016/5/13/chartex" xmlns:cx8="http://schemas.microsoft.com/office/drawing/2016/5/14/chartex" xmlns:mc="http://schemas.openxmlformats.org/markup-compatibility/2006" xmlns:aink="http://schemas.microsoft.com/office/drawing/2016/ink" xmlns:am3d="http://schemas.microsoft.com/office/drawing/2017/model3d" xmlns:o="urn:schemas-microsoft-com:office:office" xmlns:oel="http://schemas.microsoft.com/office/2019/extlst" xmlns:r="http://schemas.openxmlformats.org/officeDocument/2006/relationships" xmlns:m="http://schemas.openxmlformats.org/officeDocument/2006/math" xmlns:v="urn:schemas-microsoft-com:vml" xmlns:wp14="http://schemas.microsoft.com/office/word/2010/wordprocessingDrawing" xmlns:wp="http://schemas.openxmlformats.org/drawingml/2006/wordprocessingDrawing" xmlns:w10="urn:schemas-microsoft-com:office:word" xmlns:w="http://schemas.openxmlformats.org/wordprocessingml/2006/main" xmlns:w14="http://schemas.microsoft.com/office/word/2010/wordml" xmlns:w15="http://schemas.microsoft.com/office/word/2012/wordml" xmlns:w16cex="http://schemas.microsoft.com/office/word/2018/wordml/cex" xmlns:w16cid="http://schemas.microsoft.com/office/word/2016/wordml/cid" xmlns:w16="http://schemas.microsoft.com/office/word/2018/wordml" xmlns:w16du="http://schemas.microsoft.com/office/word/2023/wordml/word16du" xmlns:w16sdtdh="http://schemas.microsoft.com/office/word/2020/wordml/sdtdatahash" xmlns:w16se="http://schemas.microsoft.com/office/word/2015/wordml/symex" xmlns:wpg="http://schemas.microsoft.com/office/word/2010/wordprocessingGroup" xmlns:wpi="http://schemas.microsoft.com/office/word/2010/wordprocessingInk" xmlns:wne="http://schemas.microsoft.com/office/word/2006/wordml" xmlns:wps="http://schemas.microsoft.com/office/word/2010/wordprocessingShape" mc:Ignorable="w14 w15 w16se w16cid w16 w16cex w16sdtdh w16du wp14">
+<w:ftr xmlns:wpc="http://schemas.microsoft.com/office/word/2010/wordprocessingCanvas" xmlns:cx="http://schemas.microsoft.com/office/drawing/2014/chartex" xmlns:cx1="http://schemas.microsoft.com/office/drawing/2015/9/8/chartex" xmlns:cx2="http://schemas.microsoft.com/office/drawing/2015/10/21/chartex" xmlns:cx3="http://schemas.microsoft.com/office/drawing/2016/5/9/chartex" xmlns:cx4="http://schemas.microsoft.com/office/drawing/2016/5/10/chartex" xmlns:cx5="http://schemas.microsoft.com/office/drawing/2016/5/11/chartex" xmlns:cx6="http://schemas.microsoft.com/office/drawing/2016/5/12/chartex" xmlns:cx7="http://schemas.microsoft.com/office/drawing/2016/5/13/chartex" xmlns:cx8="http://schemas.microsoft.com/office/drawing/2016/5/14/chartex" xmlns:mc="http://schemas.openxmlformats.org/markup-compatibility/2006" xmlns:aink="http://schemas.microsoft.com/office/drawing/2016/ink" xmlns:am3d="http://schemas.microsoft.com/office/drawing/2017/model3d" xmlns:o="urn:schemas-microsoft-com:office:office" xmlns:oel="http://schemas.microsoft.com/office/2019/extlst" xmlns:r="http://schemas.openxmlformats.org/officeDocument/2006/relationships" xmlns:m="http://schemas.openxmlformats.org/officeDocument/2006/math" xmlns:v="urn:schemas-microsoft-com:vml" xmlns:wp14="http://schemas.microsoft.com/office/word/2010/wordprocessingDrawing" xmlns:wp="http://schemas.openxmlformats.org/drawingml/2006/wordprocessingDrawing" xmlns:w10="urn:schemas-microsoft-com:office:word" xmlns:w="http://schemas.openxmlformats.org/wordprocessingml/2006/main" xmlns:w14="http://schemas.microsoft.com/office/word/2010/wordml" xmlns:w15="http://schemas.microsoft.com/office/word/2012/wordml" xmlns:w16cex="http://schemas.microsoft.com/office/word/2018/wordml/cex" xmlns:w16cid="http://schemas.microsoft.com/office/word/2016/wordml/cid" xmlns:w16="http://schemas.microsoft.com/office/word/2018/wordml" xmlns:w16sdtdh="http://schemas.microsoft.com/office/word/2020/wordml/sdtdatahash" xmlns:w16se="http://schemas.microsoft.com/office/word/2015/wordml/symex" xmlns:wpg="http://schemas.microsoft.com/office/word/2010/wordprocessingGroup" xmlns:wpi="http://schemas.microsoft.com/office/word/2010/wordprocessingInk" xmlns:wne="http://schemas.microsoft.com/office/word/2006/wordml" xmlns:wps="http://schemas.microsoft.com/office/word/2010/wordprocessingShape" mc:Ignorable="w14 w15 w16se w16cid w16 w16cex w16sdtdh wp14">
   <w:p>
     <w:pPr>
       <w:pStyle w:val="Footer"/>
@@ -1873,7 +1832,7 @@
 </file>
 
 <file path=word/footnotes.xml><?xml version="1.0" encoding="utf-8"?>
-<w:footnotes xmlns:wpc="http://schemas.microsoft.com/office/word/2010/wordprocessingCanvas" xmlns:cx="http://schemas.microsoft.com/office/drawing/2014/chartex" xmlns:cx1="http://schemas.microsoft.com/office/drawing/2015/9/8/chartex" xmlns:cx2="http://schemas.microsoft.com/office/drawing/2015/10/21/chartex" xmlns:cx3="http://schemas.microsoft.com/office/drawing/2016/5/9/chartex" xmlns:cx4="http://schemas.microsoft.com/office/drawing/2016/5/10/chartex" xmlns:cx5="http://schemas.microsoft.com/office/drawing/2016/5/11/chartex" xmlns:cx6="http://schemas.microsoft.com/office/drawing/2016/5/12/chartex" xmlns:cx7="http://schemas.microsoft.com/office/drawing/2016/5/13/chartex" xmlns:cx8="http://schemas.microsoft.com/office/drawing/2016/5/14/chartex" xmlns:mc="http://schemas.openxmlformats.org/markup-compatibility/2006" xmlns:aink="http://schemas.microsoft.com/office/drawing/2016/ink" xmlns:am3d="http://schemas.microsoft.com/office/drawing/2017/model3d" xmlns:o="urn:schemas-microsoft-com:office:office" xmlns:oel="http://schemas.microsoft.com/office/2019/extlst" xmlns:r="http://schemas.openxmlformats.org/officeDocument/2006/relationships" xmlns:m="http://schemas.openxmlformats.org/officeDocument/2006/math" xmlns:v="urn:schemas-microsoft-com:vml" xmlns:wp14="http://schemas.microsoft.com/office/word/2010/wordprocessingDrawing" xmlns:wp="http://schemas.openxmlformats.org/drawingml/2006/wordprocessingDrawing" xmlns:w10="urn:schemas-microsoft-com:office:word" xmlns:w="http://schemas.openxmlformats.org/wordprocessingml/2006/main" xmlns:w14="http://schemas.microsoft.com/office/word/2010/wordml" xmlns:w15="http://schemas.microsoft.com/office/word/2012/wordml" xmlns:w16cex="http://schemas.microsoft.com/office/word/2018/wordml/cex" xmlns:w16cid="http://schemas.microsoft.com/office/word/2016/wordml/cid" xmlns:w16="http://schemas.microsoft.com/office/word/2018/wordml" xmlns:w16du="http://schemas.microsoft.com/office/word/2023/wordml/word16du" xmlns:w16sdtdh="http://schemas.microsoft.com/office/word/2020/wordml/sdtdatahash" xmlns:w16se="http://schemas.microsoft.com/office/word/2015/wordml/symex" xmlns:wpg="http://schemas.microsoft.com/office/word/2010/wordprocessingGroup" xmlns:wpi="http://schemas.microsoft.com/office/word/2010/wordprocessingInk" xmlns:wne="http://schemas.microsoft.com/office/word/2006/wordml" xmlns:wps="http://schemas.microsoft.com/office/word/2010/wordprocessingShape" mc:Ignorable="w14 w15 w16se w16cid w16 w16cex w16sdtdh w16du wp14">
+<w:footnotes xmlns:wpc="http://schemas.microsoft.com/office/word/2010/wordprocessingCanvas" xmlns:cx="http://schemas.microsoft.com/office/drawing/2014/chartex" xmlns:cx1="http://schemas.microsoft.com/office/drawing/2015/9/8/chartex" xmlns:cx2="http://schemas.microsoft.com/office/drawing/2015/10/21/chartex" xmlns:cx3="http://schemas.microsoft.com/office/drawing/2016/5/9/chartex" xmlns:cx4="http://schemas.microsoft.com/office/drawing/2016/5/10/chartex" xmlns:cx5="http://schemas.microsoft.com/office/drawing/2016/5/11/chartex" xmlns:cx6="http://schemas.microsoft.com/office/drawing/2016/5/12/chartex" xmlns:cx7="http://schemas.microsoft.com/office/drawing/2016/5/13/chartex" xmlns:cx8="http://schemas.microsoft.com/office/drawing/2016/5/14/chartex" xmlns:mc="http://schemas.openxmlformats.org/markup-compatibility/2006" xmlns:aink="http://schemas.microsoft.com/office/drawing/2016/ink" xmlns:am3d="http://schemas.microsoft.com/office/drawing/2017/model3d" xmlns:o="urn:schemas-microsoft-com:office:office" xmlns:oel="http://schemas.microsoft.com/office/2019/extlst" xmlns:r="http://schemas.openxmlformats.org/officeDocument/2006/relationships" xmlns:m="http://schemas.openxmlformats.org/officeDocument/2006/math" xmlns:v="urn:schemas-microsoft-com:vml" xmlns:wp14="http://schemas.microsoft.com/office/word/2010/wordprocessingDrawing" xmlns:wp="http://schemas.openxmlformats.org/drawingml/2006/wordprocessingDrawing" xmlns:w10="urn:schemas-microsoft-com:office:word" xmlns:w="http://schemas.openxmlformats.org/wordprocessingml/2006/main" xmlns:w14="http://schemas.microsoft.com/office/word/2010/wordml" xmlns:w15="http://schemas.microsoft.com/office/word/2012/wordml" xmlns:w16cex="http://schemas.microsoft.com/office/word/2018/wordml/cex" xmlns:w16cid="http://schemas.microsoft.com/office/word/2016/wordml/cid" xmlns:w16="http://schemas.microsoft.com/office/word/2018/wordml" xmlns:w16sdtdh="http://schemas.microsoft.com/office/word/2020/wordml/sdtdatahash" xmlns:w16se="http://schemas.microsoft.com/office/word/2015/wordml/symex" xmlns:wpg="http://schemas.microsoft.com/office/word/2010/wordprocessingGroup" xmlns:wpi="http://schemas.microsoft.com/office/word/2010/wordprocessingInk" xmlns:wne="http://schemas.microsoft.com/office/word/2006/wordml" xmlns:wps="http://schemas.microsoft.com/office/word/2010/wordprocessingShape" mc:Ignorable="w14 w15 w16se w16cid w16 w16cex w16sdtdh wp14">
   <w:footnote w:type="separator" w:id="-1">
     <w:p>
       <w:pPr>
@@ -1898,7 +1857,7 @@
 </file>
 
 <file path=word/header1.xml><?xml version="1.0" encoding="utf-8"?>
-<w:hdr xmlns:wpc="http://schemas.microsoft.com/office/word/2010/wordprocessingCanvas" xmlns:cx="http://schemas.microsoft.com/office/drawing/2014/chartex" xmlns:cx1="http://schemas.microsoft.com/office/drawing/2015/9/8/chartex" xmlns:cx2="http://schemas.microsoft.com/office/drawing/2015/10/21/chartex" xmlns:cx3="http://schemas.microsoft.com/office/drawing/2016/5/9/chartex" xmlns:cx4="http://schemas.microsoft.com/office/drawing/2016/5/10/chartex" xmlns:cx5="http://schemas.microsoft.com/office/drawing/2016/5/11/chartex" xmlns:cx6="http://schemas.microsoft.com/office/drawing/2016/5/12/chartex" xmlns:cx7="http://schemas.microsoft.com/office/drawing/2016/5/13/chartex" xmlns:cx8="http://schemas.microsoft.com/office/drawing/2016/5/14/chartex" xmlns:mc="http://schemas.openxmlformats.org/markup-compatibility/2006" xmlns:aink="http://schemas.microsoft.com/office/drawing/2016/ink" xmlns:am3d="http://schemas.microsoft.com/office/drawing/2017/model3d" xmlns:o="urn:schemas-microsoft-com:office:office" xmlns:oel="http://schemas.microsoft.com/office/2019/extlst" xmlns:r="http://schemas.openxmlformats.org/officeDocument/2006/relationships" xmlns:m="http://schemas.openxmlformats.org/officeDocument/2006/math" xmlns:v="urn:schemas-microsoft-com:vml" xmlns:wp14="http://schemas.microsoft.com/office/word/2010/wordprocessingDrawing" xmlns:wp="http://schemas.openxmlformats.org/drawingml/2006/wordprocessingDrawing" xmlns:w10="urn:schemas-microsoft-com:office:word" xmlns:w="http://schemas.openxmlformats.org/wordprocessingml/2006/main" xmlns:w14="http://schemas.microsoft.com/office/word/2010/wordml" xmlns:w15="http://schemas.microsoft.com/office/word/2012/wordml" xmlns:w16cex="http://schemas.microsoft.com/office/word/2018/wordml/cex" xmlns:w16cid="http://schemas.microsoft.com/office/word/2016/wordml/cid" xmlns:w16="http://schemas.microsoft.com/office/word/2018/wordml" xmlns:w16du="http://schemas.microsoft.com/office/word/2023/wordml/word16du" xmlns:w16sdtdh="http://schemas.microsoft.com/office/word/2020/wordml/sdtdatahash" xmlns:w16se="http://schemas.microsoft.com/office/word/2015/wordml/symex" xmlns:wpg="http://schemas.microsoft.com/office/word/2010/wordprocessingGroup" xmlns:wpi="http://schemas.microsoft.com/office/word/2010/wordprocessingInk" xmlns:wne="http://schemas.microsoft.com/office/word/2006/wordml" xmlns:wps="http://schemas.microsoft.com/office/word/2010/wordprocessingShape" mc:Ignorable="w14 w15 w16se w16cid w16 w16cex w16sdtdh w16du wp14">
+<w:hdr xmlns:wpc="http://schemas.microsoft.com/office/word/2010/wordprocessingCanvas" xmlns:cx="http://schemas.microsoft.com/office/drawing/2014/chartex" xmlns:cx1="http://schemas.microsoft.com/office/drawing/2015/9/8/chartex" xmlns:cx2="http://schemas.microsoft.com/office/drawing/2015/10/21/chartex" xmlns:cx3="http://schemas.microsoft.com/office/drawing/2016/5/9/chartex" xmlns:cx4="http://schemas.microsoft.com/office/drawing/2016/5/10/chartex" xmlns:cx5="http://schemas.microsoft.com/office/drawing/2016/5/11/chartex" xmlns:cx6="http://schemas.microsoft.com/office/drawing/2016/5/12/chartex" xmlns:cx7="http://schemas.microsoft.com/office/drawing/2016/5/13/chartex" xmlns:cx8="http://schemas.microsoft.com/office/drawing/2016/5/14/chartex" xmlns:mc="http://schemas.openxmlformats.org/markup-compatibility/2006" xmlns:aink="http://schemas.microsoft.com/office/drawing/2016/ink" xmlns:am3d="http://schemas.microsoft.com/office/drawing/2017/model3d" xmlns:o="urn:schemas-microsoft-com:office:office" xmlns:oel="http://schemas.microsoft.com/office/2019/extlst" xmlns:r="http://schemas.openxmlformats.org/officeDocument/2006/relationships" xmlns:m="http://schemas.openxmlformats.org/officeDocument/2006/math" xmlns:v="urn:schemas-microsoft-com:vml" xmlns:wp14="http://schemas.microsoft.com/office/word/2010/wordprocessingDrawing" xmlns:wp="http://schemas.openxmlformats.org/drawingml/2006/wordprocessingDrawing" xmlns:w10="urn:schemas-microsoft-com:office:word" xmlns:w="http://schemas.openxmlformats.org/wordprocessingml/2006/main" xmlns:w14="http://schemas.microsoft.com/office/word/2010/wordml" xmlns:w15="http://schemas.microsoft.com/office/word/2012/wordml" xmlns:w16cex="http://schemas.microsoft.com/office/word/2018/wordml/cex" xmlns:w16cid="http://schemas.microsoft.com/office/word/2016/wordml/cid" xmlns:w16="http://schemas.microsoft.com/office/word/2018/wordml" xmlns:w16sdtdh="http://schemas.microsoft.com/office/word/2020/wordml/sdtdatahash" xmlns:w16se="http://schemas.microsoft.com/office/word/2015/wordml/symex" xmlns:wpg="http://schemas.microsoft.com/office/word/2010/wordprocessingGroup" xmlns:wpi="http://schemas.microsoft.com/office/word/2010/wordprocessingInk" xmlns:wne="http://schemas.microsoft.com/office/word/2006/wordml" xmlns:wps="http://schemas.microsoft.com/office/word/2010/wordprocessingShape" mc:Ignorable="w14 w15 w16se w16cid w16 w16cex w16sdtdh wp14">
   <w:p>
     <w:pPr>
       <w:pStyle w:val="Header"/>
@@ -2619,7 +2578,7 @@
 </file>
 
 <file path=word/numbering.xml><?xml version="1.0" encoding="utf-8"?>
-<w:numbering xmlns:wpc="http://schemas.microsoft.com/office/word/2010/wordprocessingCanvas" xmlns:cx="http://schemas.microsoft.com/office/drawing/2014/chartex" xmlns:cx1="http://schemas.microsoft.com/office/drawing/2015/9/8/chartex" xmlns:cx2="http://schemas.microsoft.com/office/drawing/2015/10/21/chartex" xmlns:cx3="http://schemas.microsoft.com/office/drawing/2016/5/9/chartex" xmlns:cx4="http://schemas.microsoft.com/office/drawing/2016/5/10/chartex" xmlns:cx5="http://schemas.microsoft.com/office/drawing/2016/5/11/chartex" xmlns:cx6="http://schemas.microsoft.com/office/drawing/2016/5/12/chartex" xmlns:cx7="http://schemas.microsoft.com/office/drawing/2016/5/13/chartex" xmlns:cx8="http://schemas.microsoft.com/office/drawing/2016/5/14/chartex" xmlns:mc="http://schemas.openxmlformats.org/markup-compatibility/2006" xmlns:aink="http://schemas.microsoft.com/office/drawing/2016/ink" xmlns:am3d="http://schemas.microsoft.com/office/drawing/2017/model3d" xmlns:o="urn:schemas-microsoft-com:office:office" xmlns:oel="http://schemas.microsoft.com/office/2019/extlst" xmlns:r="http://schemas.openxmlformats.org/officeDocument/2006/relationships" xmlns:m="http://schemas.openxmlformats.org/officeDocument/2006/math" xmlns:v="urn:schemas-microsoft-com:vml" xmlns:wp14="http://schemas.microsoft.com/office/word/2010/wordprocessingDrawing" xmlns:wp="http://schemas.openxmlformats.org/drawingml/2006/wordprocessingDrawing" xmlns:w10="urn:schemas-microsoft-com:office:word" xmlns:w="http://schemas.openxmlformats.org/wordprocessingml/2006/main" xmlns:w14="http://schemas.microsoft.com/office/word/2010/wordml" xmlns:w15="http://schemas.microsoft.com/office/word/2012/wordml" xmlns:w16cex="http://schemas.microsoft.com/office/word/2018/wordml/cex" xmlns:w16cid="http://schemas.microsoft.com/office/word/2016/wordml/cid" xmlns:w16="http://schemas.microsoft.com/office/word/2018/wordml" xmlns:w16du="http://schemas.microsoft.com/office/word/2023/wordml/word16du" xmlns:w16sdtdh="http://schemas.microsoft.com/office/word/2020/wordml/sdtdatahash" xmlns:w16se="http://schemas.microsoft.com/office/word/2015/wordml/symex" xmlns:wpg="http://schemas.microsoft.com/office/word/2010/wordprocessingGroup" xmlns:wpi="http://schemas.microsoft.com/office/word/2010/wordprocessingInk" xmlns:wne="http://schemas.microsoft.com/office/word/2006/wordml" xmlns:wps="http://schemas.microsoft.com/office/word/2010/wordprocessingShape" mc:Ignorable="w14 w15 w16se w16cid w16 w16cex w16sdtdh w16du wp14">
+<w:numbering xmlns:wpc="http://schemas.microsoft.com/office/word/2010/wordprocessingCanvas" xmlns:cx="http://schemas.microsoft.com/office/drawing/2014/chartex" xmlns:cx1="http://schemas.microsoft.com/office/drawing/2015/9/8/chartex" xmlns:cx2="http://schemas.microsoft.com/office/drawing/2015/10/21/chartex" xmlns:cx3="http://schemas.microsoft.com/office/drawing/2016/5/9/chartex" xmlns:cx4="http://schemas.microsoft.com/office/drawing/2016/5/10/chartex" xmlns:cx5="http://schemas.microsoft.com/office/drawing/2016/5/11/chartex" xmlns:cx6="http://schemas.microsoft.com/office/drawing/2016/5/12/chartex" xmlns:cx7="http://schemas.microsoft.com/office/drawing/2016/5/13/chartex" xmlns:cx8="http://schemas.microsoft.com/office/drawing/2016/5/14/chartex" xmlns:mc="http://schemas.openxmlformats.org/markup-compatibility/2006" xmlns:aink="http://schemas.microsoft.com/office/drawing/2016/ink" xmlns:am3d="http://schemas.microsoft.com/office/drawing/2017/model3d" xmlns:o="urn:schemas-microsoft-com:office:office" xmlns:oel="http://schemas.microsoft.com/office/2019/extlst" xmlns:r="http://schemas.openxmlformats.org/officeDocument/2006/relationships" xmlns:m="http://schemas.openxmlformats.org/officeDocument/2006/math" xmlns:v="urn:schemas-microsoft-com:vml" xmlns:wp14="http://schemas.microsoft.com/office/word/2010/wordprocessingDrawing" xmlns:wp="http://schemas.openxmlformats.org/drawingml/2006/wordprocessingDrawing" xmlns:w10="urn:schemas-microsoft-com:office:word" xmlns:w="http://schemas.openxmlformats.org/wordprocessingml/2006/main" xmlns:w14="http://schemas.microsoft.com/office/word/2010/wordml" xmlns:w15="http://schemas.microsoft.com/office/word/2012/wordml" xmlns:w16cex="http://schemas.microsoft.com/office/word/2018/wordml/cex" xmlns:w16cid="http://schemas.microsoft.com/office/word/2016/wordml/cid" xmlns:w16="http://schemas.microsoft.com/office/word/2018/wordml" xmlns:w16sdtdh="http://schemas.microsoft.com/office/word/2020/wordml/sdtdatahash" xmlns:w16se="http://schemas.microsoft.com/office/word/2015/wordml/symex" xmlns:wpg="http://schemas.microsoft.com/office/word/2010/wordprocessingGroup" xmlns:wpi="http://schemas.microsoft.com/office/word/2010/wordprocessingInk" xmlns:wne="http://schemas.microsoft.com/office/word/2006/wordml" xmlns:wps="http://schemas.microsoft.com/office/word/2010/wordprocessingShape" mc:Ignorable="w14 w15 w16se w16cid w16 w16cex w16sdtdh wp14">
   <w:abstractNum w:abstractNumId="0" w15:restartNumberingAfterBreak="0">
     <w:nsid w:val="0B561287"/>
     <w:multiLevelType w:val="hybridMultilevel"/>
@@ -3970,7 +3929,7 @@
 </file>
 
 <file path=word/styles.xml><?xml version="1.0" encoding="utf-8"?>
-<w:styles xmlns:mc="http://schemas.openxmlformats.org/markup-compatibility/2006" xmlns:r="http://schemas.openxmlformats.org/officeDocument/2006/relationships" xmlns:w="http://schemas.openxmlformats.org/wordprocessingml/2006/main" xmlns:w14="http://schemas.microsoft.com/office/word/2010/wordml" xmlns:w15="http://schemas.microsoft.com/office/word/2012/wordml" xmlns:w16cex="http://schemas.microsoft.com/office/word/2018/wordml/cex" xmlns:w16cid="http://schemas.microsoft.com/office/word/2016/wordml/cid" xmlns:w16="http://schemas.microsoft.com/office/word/2018/wordml" xmlns:w16du="http://schemas.microsoft.com/office/word/2023/wordml/word16du" xmlns:w16sdtdh="http://schemas.microsoft.com/office/word/2020/wordml/sdtdatahash" xmlns:w16se="http://schemas.microsoft.com/office/word/2015/wordml/symex" mc:Ignorable="w14 w15 w16se w16cid w16 w16cex w16sdtdh w16du">
+<w:styles xmlns:mc="http://schemas.openxmlformats.org/markup-compatibility/2006" xmlns:r="http://schemas.openxmlformats.org/officeDocument/2006/relationships" xmlns:w="http://schemas.openxmlformats.org/wordprocessingml/2006/main" xmlns:w14="http://schemas.microsoft.com/office/word/2010/wordml" xmlns:w15="http://schemas.microsoft.com/office/word/2012/wordml" xmlns:w16cex="http://schemas.microsoft.com/office/word/2018/wordml/cex" xmlns:w16cid="http://schemas.microsoft.com/office/word/2016/wordml/cid" xmlns:w16="http://schemas.microsoft.com/office/word/2018/wordml" xmlns:w16sdtdh="http://schemas.microsoft.com/office/word/2020/wordml/sdtdatahash" xmlns:w16se="http://schemas.microsoft.com/office/word/2015/wordml/symex" mc:Ignorable="w14 w15 w16se w16cid w16 w16cex w16sdtdh">
   <w:docDefaults>
     <w:rPrDefault>
       <w:rPr>

</xml_diff>